<commit_message>
Add minutes by 3. November 2016, mockups, deployment instructions, updated review appointments, miscellaneous…
</commit_message>
<xml_diff>
--- a/05_Planning/ReviewDates_SPECCHIO.docx
+++ b/05_Planning/ReviewDates_SPECCHIO.docx
@@ -26,16 +26,44 @@
     </w:p>
     <w:p>
       <w:pPr>
+        <w:tabs>
+          <w:tab w:val="left" w:pos="993"/>
+        </w:tabs>
         <w:spacing w:after="200" w:line="276" w:lineRule="auto"/>
       </w:pPr>
       <w:r>
-        <w:t xml:space="preserve">Version: </w:t>
+        <w:t>Version:</w:t>
       </w:r>
       <w:r>
-        <w:t>20</w:t>
+        <w:tab/>
+        <w:t>1.1</w:t>
       </w:r>
       <w:r>
-        <w:t>.10.2016</w:t>
+        <w:t xml:space="preserve"> </w:t>
+      </w:r>
+    </w:p>
+    <w:p>
+      <w:pPr>
+        <w:tabs>
+          <w:tab w:val="left" w:pos="993"/>
+        </w:tabs>
+        <w:spacing w:after="200" w:line="276" w:lineRule="auto"/>
+      </w:pPr>
+      <w:r>
+        <w:t>Date:</w:t>
+      </w:r>
+      <w:r>
+        <w:tab/>
+        <w:t>02</w:t>
+      </w:r>
+      <w:r>
+        <w:t>.1</w:t>
+      </w:r>
+      <w:r>
+        <w:t>1</w:t>
+      </w:r>
+      <w:r>
+        <w:t>.2016</w:t>
       </w:r>
     </w:p>
     <w:p>
@@ -264,7 +292,28 @@
                 <w:sz w:val="24"/>
                 <w:szCs w:val="24"/>
               </w:rPr>
-              <w:t>02.12.2016</w:t>
+              <w:t>30</w:t>
+            </w:r>
+            <w:r>
+              <w:rPr>
+                <w:sz w:val="24"/>
+                <w:szCs w:val="24"/>
+              </w:rPr>
+              <w:t>.1</w:t>
+            </w:r>
+            <w:r>
+              <w:rPr>
+                <w:sz w:val="24"/>
+                <w:szCs w:val="24"/>
+              </w:rPr>
+              <w:t>1</w:t>
+            </w:r>
+            <w:r>
+              <w:rPr>
+                <w:sz w:val="24"/>
+                <w:szCs w:val="24"/>
+              </w:rPr>
+              <w:t>.2016</w:t>
             </w:r>
           </w:p>
         </w:tc>
@@ -317,10 +366,24 @@
                 <w:sz w:val="24"/>
                 <w:szCs w:val="24"/>
               </w:rPr>
-              <w:t>14.00, FHNW Brugg-Windisch</w:t>
+              <w:t>1</w:t>
+            </w:r>
+            <w:r>
+              <w:rPr>
+                <w:sz w:val="24"/>
+                <w:szCs w:val="24"/>
+              </w:rPr>
+              <w:t>6</w:t>
             </w:r>
             <w:bookmarkStart w:id="0" w:name="_GoBack"/>
             <w:bookmarkEnd w:id="0"/>
+            <w:r>
+              <w:rPr>
+                <w:sz w:val="24"/>
+                <w:szCs w:val="24"/>
+              </w:rPr>
+              <w:t>.00, FHNW Brugg-Windisch</w:t>
+            </w:r>
             <w:r>
               <w:rPr>
                 <w:sz w:val="24"/>
@@ -478,27 +541,14 @@
     <w:r>
       <w:t>/</w:t>
     </w:r>
-    <w:r>
-      <w:fldChar w:fldCharType="begin"/>
-    </w:r>
-    <w:r>
-      <w:instrText xml:space="preserve"> NUMPAGES   \* MERGEFORMAT </w:instrText>
-    </w:r>
-    <w:r>
-      <w:fldChar w:fldCharType="separate"/>
-    </w:r>
-    <w:r>
-      <w:rPr>
-        <w:noProof/>
-      </w:rPr>
-      <w:t>2</w:t>
-    </w:r>
-    <w:r>
-      <w:rPr>
-        <w:noProof/>
-      </w:rPr>
-      <w:fldChar w:fldCharType="end"/>
-    </w:r>
+    <w:fldSimple w:instr=" NUMPAGES   \* MERGEFORMAT ">
+      <w:r>
+        <w:rPr>
+          <w:noProof/>
+        </w:rPr>
+        <w:t>2</w:t>
+      </w:r>
+    </w:fldSimple>
     <w:r>
       <w:t xml:space="preserve"> </w:t>
     </w:r>
@@ -5969,7 +6019,7 @@
 </file>
 
 <file path=customXml/itemProps2.xml><?xml version="1.0" encoding="utf-8"?>
-<ds:datastoreItem xmlns:ds="http://schemas.openxmlformats.org/officeDocument/2006/customXml" ds:itemID="{8E8AE26B-FAB1-134F-8366-1B2A5F0EB6E8}">
+<ds:datastoreItem xmlns:ds="http://schemas.openxmlformats.org/officeDocument/2006/customXml" ds:itemID="{6D1ECE24-5640-4543-B6EF-EDF51DA52688}">
   <ds:schemaRefs>
     <ds:schemaRef ds:uri="http://schemas.openxmlformats.org/officeDocument/2006/bibliography"/>
   </ds:schemaRefs>

</xml_diff>